<commit_message>
Changed the actionlink in the get welcome page
</commit_message>
<xml_diff>
--- a/Implementation/dashboard - Work Log.docx
+++ b/Implementation/dashboard - Work Log.docx
@@ -376,36 +376,14 @@
       </w:pPr>
       <w:bookmarkStart w:id="1" w:name="_Toc35"/>
       <w:bookmarkStart w:id="2" w:name="_Toc509878751"/>
+      <w:bookmarkStart w:id="3" w:name="_GoBack"/>
       <w:bookmarkEnd w:id="0"/>
+      <w:bookmarkEnd w:id="3"/>
       <w:r>
         <w:rPr>
           <w:rFonts w:ascii="Avenir LT Std 45 Book" w:eastAsia="Arial Unicode MS" w:hAnsi="Avenir LT Std 45 Book" w:cs="Arial Unicode MS"/>
         </w:rPr>
         <w:lastRenderedPageBreak/>
-        <w:t>17</w:t>
-      </w:r>
-      <w:r>
-        <w:rPr>
-          <w:rFonts w:ascii="Avenir LT Std 45 Book" w:eastAsia="Arial Unicode MS" w:hAnsi="Avenir LT Std 45 Book" w:cs="Arial Unicode MS"/>
-        </w:rPr>
-        <w:t>.</w:t>
-      </w:r>
-      <w:r>
-        <w:rPr>
-          <w:rFonts w:ascii="Avenir LT Std 45 Book" w:eastAsia="Arial Unicode MS" w:hAnsi="Avenir LT Std 45 Book" w:cs="Arial Unicode MS"/>
-        </w:rPr>
-        <w:t>1</w:t>
-      </w:r>
-      <w:r>
-        <w:rPr>
-          <w:rFonts w:ascii="Avenir LT Std 45 Book" w:eastAsia="Arial Unicode MS" w:hAnsi="Avenir LT Std 45 Book" w:cs="Arial Unicode MS"/>
-        </w:rPr>
-        <w:t xml:space="preserve">2 - </w:t>
-      </w:r>
-      <w:r>
-        <w:rPr>
-          <w:rFonts w:ascii="Avenir LT Std 45 Book" w:eastAsia="Arial Unicode MS" w:hAnsi="Avenir LT Std 45 Book" w:cs="Arial Unicode MS"/>
-        </w:rPr>
         <w:t>Implementation /</w:t>
       </w:r>
       <w:r>
@@ -481,7 +459,7 @@
                 <w:rFonts w:ascii="Avenir LT Std 45 Book" w:hAnsi="Avenir LT Std 45 Book"/>
               </w:rPr>
             </w:pPr>
-            <w:bookmarkStart w:id="3" w:name="_Hlk509879555"/>
+            <w:bookmarkStart w:id="4" w:name="_Hlk509879555"/>
             <w:r>
               <w:rPr>
                 <w:rFonts w:ascii="Avenir LT Std 45 Book" w:hAnsi="Avenir LT Std 45 Book"/>
@@ -3832,12 +3810,10 @@
               </w:rPr>
               <w:t>735</w:t>
             </w:r>
-            <w:bookmarkStart w:id="4" w:name="_GoBack"/>
-            <w:bookmarkEnd w:id="4"/>
           </w:p>
         </w:tc>
       </w:tr>
-      <w:bookmarkEnd w:id="3"/>
+      <w:bookmarkEnd w:id="4"/>
     </w:tbl>
     <w:p>
       <w:pPr>
@@ -6212,7 +6188,7 @@
 </file>
 
 <file path=customXml/itemProps1.xml><?xml version="1.0" encoding="utf-8"?>
-<ds:datastoreItem xmlns:ds="http://schemas.openxmlformats.org/officeDocument/2006/customXml" ds:itemID="{BD1729F3-8BA3-4ED4-8986-B0E7520002B2}">
+<ds:datastoreItem xmlns:ds="http://schemas.openxmlformats.org/officeDocument/2006/customXml" ds:itemID="{AF6FD538-180E-4111-88EE-C43EE5D8F74A}">
   <ds:schemaRefs>
     <ds:schemaRef ds:uri="http://schemas.openxmlformats.org/officeDocument/2006/bibliography"/>
   </ds:schemaRefs>

</xml_diff>